<commit_message>
updated graphs and initial paper drafts
</commit_message>
<xml_diff>
--- a/paper/data.docx
+++ b/paper/data.docx
@@ -97,7 +97,7 @@
           <w:color w:val="000000"/>
           <w:szCs w:val="24"/>
         </w:rPr>
-        <w:t xml:space="preserve">sales price, </w:t>
+        <w:t xml:space="preserve">sale </w:t>
       </w:r>
       <w:r>
         <w:rPr>
@@ -105,6 +105,14 @@
           <w:color w:val="000000"/>
           <w:szCs w:val="24"/>
         </w:rPr>
+        <w:t xml:space="preserve">price, </w:t>
+      </w:r>
+      <w:r>
+        <w:rPr>
+          <w:rFonts w:cs="Times New Roman"/>
+          <w:color w:val="000000"/>
+          <w:szCs w:val="24"/>
+        </w:rPr>
         <w:t>square footage, number of bedrooms, and 75 other features for each home</w:t>
       </w:r>
       <w:r>
@@ -142,14 +150,7 @@
           <w:rFonts w:cs="Times New Roman"/>
           <w:szCs w:val="24"/>
         </w:rPr>
-        <w:t>W</w:t>
-      </w:r>
-      <w:r>
-        <w:rPr>
-          <w:rFonts w:cs="Times New Roman"/>
-          <w:szCs w:val="24"/>
-        </w:rPr>
-        <w:t xml:space="preserve">e sourced the school quality data from </w:t>
+        <w:t xml:space="preserve">We sourced the school quality data from </w:t>
       </w:r>
       <w:hyperlink r:id="rId6" w:history="1">
         <w:r>
@@ -166,14 +167,7 @@
           <w:rFonts w:cs="Times New Roman"/>
           <w:szCs w:val="24"/>
         </w:rPr>
-        <w:t>, which assigns a numerical rating of 1 to 10 for each school district.</w:t>
-      </w:r>
-      <w:r>
-        <w:rPr>
-          <w:rFonts w:cs="Times New Roman"/>
-          <w:szCs w:val="24"/>
-        </w:rPr>
-        <w:t xml:space="preserve"> </w:t>
+        <w:t xml:space="preserve">, which assigns a numerical rating of 1 to 10 for each school district. </w:t>
       </w:r>
       <w:r>
         <w:rPr>
@@ -268,7 +262,21 @@
           <w:rFonts w:cs="Times New Roman"/>
           <w:szCs w:val="24"/>
         </w:rPr>
-        <w:t xml:space="preserve"> yielded a total of 83 features, which we will use to predict the sales </w:t>
+        <w:t xml:space="preserve"> yielded a total of 83 features, which </w:t>
+      </w:r>
+      <w:r>
+        <w:rPr>
+          <w:rFonts w:cs="Times New Roman"/>
+          <w:szCs w:val="24"/>
+        </w:rPr>
+        <w:t>we will use to predict the sale</w:t>
+      </w:r>
+      <w:r>
+        <w:rPr>
+          <w:rFonts w:cs="Times New Roman"/>
+          <w:szCs w:val="24"/>
+        </w:rPr>
+        <w:t xml:space="preserve"> </w:t>
       </w:r>
       <w:r>
         <w:rPr>
@@ -276,15 +284,1044 @@
           <w:szCs w:val="24"/>
         </w:rPr>
         <w:t xml:space="preserve">price </w:t>
+      </w:r>
+      <w:r>
+        <w:rPr>
+          <w:rFonts w:cs="Times New Roman"/>
+          <w:szCs w:val="24"/>
+        </w:rPr>
+        <w:t>of homes.</w:t>
+      </w:r>
+    </w:p>
+    <w:p>
+      <w:pPr>
+        <w:pStyle w:val="Heading1"/>
+        <w:rPr>
+          <w:color w:val="auto"/>
+        </w:rPr>
+      </w:pPr>
+      <w:r>
+        <w:rPr>
+          <w:color w:val="auto"/>
+        </w:rPr>
+        <w:t xml:space="preserve">Date Exploration:  </w:t>
+      </w:r>
+      <w:r>
+        <w:rPr>
+          <w:color w:val="auto"/>
+        </w:rPr>
+        <w:t>Distribution of Sale Price</w:t>
+      </w:r>
+    </w:p>
+    <w:p>
+      <w:pPr>
+        <w:rPr>
+          <w:rFonts w:cs="Times New Roman"/>
+          <w:szCs w:val="24"/>
+        </w:rPr>
+      </w:pPr>
+      <w:r>
+        <w:rPr>
+          <w:rFonts w:cs="Times New Roman"/>
+          <w:szCs w:val="24"/>
+        </w:rPr>
+        <w:t>The predicted variable,</w:t>
+      </w:r>
+      <w:r>
+        <w:rPr>
+          <w:rFonts w:cs="Times New Roman"/>
+          <w:szCs w:val="24"/>
+        </w:rPr>
+        <w:t xml:space="preserve"> sale price</w:t>
+      </w:r>
+      <w:r>
+        <w:rPr>
+          <w:rFonts w:cs="Times New Roman"/>
+          <w:szCs w:val="24"/>
+        </w:rPr>
+        <w:t>,</w:t>
+      </w:r>
+      <w:r>
+        <w:rPr>
+          <w:rFonts w:cs="Times New Roman"/>
+          <w:szCs w:val="24"/>
+        </w:rPr>
+        <w:t xml:space="preserve"> ranges from $34,900 to $755,000</w:t>
+      </w:r>
+      <w:r>
+        <w:rPr>
+          <w:rFonts w:cs="Times New Roman"/>
+          <w:szCs w:val="24"/>
+        </w:rPr>
+        <w:t xml:space="preserve"> in our training dataset</w:t>
+      </w:r>
+      <w:r>
+        <w:rPr>
+          <w:rFonts w:cs="Times New Roman"/>
+          <w:szCs w:val="24"/>
+        </w:rPr>
+        <w:t xml:space="preserve">. The distribution of </w:t>
+      </w:r>
+      <w:r>
+        <w:rPr>
+          <w:rFonts w:cs="Times New Roman"/>
+          <w:szCs w:val="24"/>
+        </w:rPr>
+        <w:t>the predicted variable</w:t>
+      </w:r>
+      <w:r>
+        <w:rPr>
+          <w:rFonts w:cs="Times New Roman"/>
+          <w:szCs w:val="24"/>
+        </w:rPr>
+        <w:t xml:space="preserve"> is plotted below.</w:t>
+      </w:r>
+    </w:p>
+    <w:p>
+      <w:pPr>
+        <w:rPr>
+          <w:rFonts w:cs="Times New Roman"/>
+          <w:szCs w:val="24"/>
+        </w:rPr>
+      </w:pPr>
+      <w:r>
+        <w:rPr>
+          <w:noProof/>
+          <w:lang w:val="fr-FR" w:eastAsia="fr-FR"/>
+        </w:rPr>
+        <w:drawing>
+          <wp:inline distT="0" distB="0" distL="0" distR="0" wp14:anchorId="4EF31156" wp14:editId="645E7EFD">
+            <wp:extent cx="3990975" cy="2676525"/>
+            <wp:effectExtent l="0" t="0" r="9525" b="9525"/>
+            <wp:docPr id="1" name="Picture 1"/>
+            <wp:cNvGraphicFramePr>
+              <a:graphicFrameLocks xmlns:a="http://schemas.openxmlformats.org/drawingml/2006/main" noChangeAspect="1"/>
+            </wp:cNvGraphicFramePr>
+            <a:graphic xmlns:a="http://schemas.openxmlformats.org/drawingml/2006/main">
+              <a:graphicData uri="http://schemas.openxmlformats.org/drawingml/2006/picture">
+                <pic:pic xmlns:pic="http://schemas.openxmlformats.org/drawingml/2006/picture">
+                  <pic:nvPicPr>
+                    <pic:cNvPr id="0" name=""/>
+                    <pic:cNvPicPr/>
+                  </pic:nvPicPr>
+                  <pic:blipFill>
+                    <a:blip r:embed="rId8"/>
+                    <a:stretch>
+                      <a:fillRect/>
+                    </a:stretch>
+                  </pic:blipFill>
+                  <pic:spPr>
+                    <a:xfrm>
+                      <a:off x="0" y="0"/>
+                      <a:ext cx="3990975" cy="2676525"/>
+                    </a:xfrm>
+                    <a:prstGeom prst="rect">
+                      <a:avLst/>
+                    </a:prstGeom>
+                  </pic:spPr>
+                </pic:pic>
+              </a:graphicData>
+            </a:graphic>
+          </wp:inline>
+        </w:drawing>
+      </w:r>
+    </w:p>
+    <w:p>
+      <w:pPr>
+        <w:pStyle w:val="Heading1"/>
+        <w:rPr>
+          <w:color w:val="auto"/>
+        </w:rPr>
+      </w:pPr>
+      <w:r>
+        <w:rPr>
+          <w:color w:val="auto"/>
+        </w:rPr>
+        <w:lastRenderedPageBreak/>
+        <w:t xml:space="preserve">Date Exploration:  </w:t>
+      </w:r>
+      <w:r>
+        <w:rPr>
+          <w:color w:val="auto"/>
+        </w:rPr>
+        <w:t>Home Features and</w:t>
+      </w:r>
+      <w:r>
+        <w:rPr>
+          <w:color w:val="auto"/>
+        </w:rPr>
+        <w:t xml:space="preserve"> Sale Price</w:t>
+      </w:r>
+    </w:p>
+    <w:p>
+      <w:pPr>
+        <w:rPr>
+          <w:rFonts w:cs="Times New Roman"/>
+          <w:szCs w:val="24"/>
+        </w:rPr>
+      </w:pPr>
+      <w:r>
+        <w:rPr>
+          <w:rFonts w:cs="Times New Roman"/>
+          <w:szCs w:val="24"/>
+        </w:rPr>
+        <w:t>A number of</w:t>
+      </w:r>
+      <w:r>
+        <w:rPr>
+          <w:rFonts w:cs="Times New Roman"/>
+          <w:szCs w:val="24"/>
+        </w:rPr>
+        <w:t xml:space="preserve"> numerical</w:t>
+      </w:r>
+      <w:r>
+        <w:rPr>
+          <w:rFonts w:cs="Times New Roman"/>
+          <w:szCs w:val="24"/>
+        </w:rPr>
+        <w:t xml:space="preserve"> </w:t>
+      </w:r>
+      <w:r>
+        <w:rPr>
+          <w:rFonts w:cs="Times New Roman"/>
+          <w:szCs w:val="24"/>
+        </w:rPr>
+        <w:t xml:space="preserve">housing </w:t>
+      </w:r>
+      <w:r>
+        <w:rPr>
+          <w:rFonts w:cs="Times New Roman"/>
+          <w:szCs w:val="24"/>
+        </w:rPr>
+        <w:t>features in our dataset appear to have a strong correlation with sale pri</w:t>
+      </w:r>
+      <w:r>
+        <w:rPr>
+          <w:rFonts w:cs="Times New Roman"/>
+          <w:szCs w:val="24"/>
+        </w:rPr>
+        <w:t>ce. One of these features is house</w:t>
+      </w:r>
+      <w:r>
+        <w:rPr>
+          <w:rFonts w:cs="Times New Roman"/>
+          <w:szCs w:val="24"/>
+        </w:rPr>
+        <w:t xml:space="preserve"> quality, </w:t>
+      </w:r>
+      <w:r>
+        <w:rPr>
+          <w:rFonts w:cs="Times New Roman"/>
+          <w:szCs w:val="24"/>
+        </w:rPr>
+        <w:t>an ordinal variable</w:t>
+      </w:r>
+      <w:r>
+        <w:rPr>
+          <w:rFonts w:cs="Times New Roman"/>
+          <w:szCs w:val="24"/>
+        </w:rPr>
+        <w:t xml:space="preserve"> measured on </w:t>
+      </w:r>
+      <w:r>
+        <w:rPr>
+          <w:rFonts w:cs="Times New Roman"/>
+          <w:szCs w:val="24"/>
+        </w:rPr>
+        <w:t>a scale of 1 to 10. Below, we</w:t>
+      </w:r>
+      <w:r>
+        <w:rPr>
+          <w:rFonts w:cs="Times New Roman"/>
+          <w:szCs w:val="24"/>
+        </w:rPr>
+        <w:t xml:space="preserve"> present a plot that depicts a positive correlation</w:t>
+      </w:r>
+      <w:r>
+        <w:rPr>
+          <w:rFonts w:cs="Times New Roman"/>
+          <w:szCs w:val="24"/>
+        </w:rPr>
+        <w:t xml:space="preserve"> between sale price and house quality.</w:t>
+      </w:r>
+    </w:p>
+    <w:p>
+      <w:pPr>
+        <w:rPr>
+          <w:rFonts w:cs="Times New Roman"/>
+          <w:szCs w:val="24"/>
+        </w:rPr>
+      </w:pPr>
+      <w:r>
+        <w:rPr>
+          <w:noProof/>
+          <w:lang w:val="fr-FR" w:eastAsia="fr-FR"/>
+        </w:rPr>
+        <w:drawing>
+          <wp:inline distT="0" distB="0" distL="0" distR="0" wp14:anchorId="20DD0CDA" wp14:editId="5B42DC2A">
+            <wp:extent cx="4114800" cy="2667000"/>
+            <wp:effectExtent l="0" t="0" r="0" b="0"/>
+            <wp:docPr id="2" name="Picture 2"/>
+            <wp:cNvGraphicFramePr>
+              <a:graphicFrameLocks xmlns:a="http://schemas.openxmlformats.org/drawingml/2006/main" noChangeAspect="1"/>
+            </wp:cNvGraphicFramePr>
+            <a:graphic xmlns:a="http://schemas.openxmlformats.org/drawingml/2006/main">
+              <a:graphicData uri="http://schemas.openxmlformats.org/drawingml/2006/picture">
+                <pic:pic xmlns:pic="http://schemas.openxmlformats.org/drawingml/2006/picture">
+                  <pic:nvPicPr>
+                    <pic:cNvPr id="0" name=""/>
+                    <pic:cNvPicPr/>
+                  </pic:nvPicPr>
+                  <pic:blipFill>
+                    <a:blip r:embed="rId9"/>
+                    <a:stretch>
+                      <a:fillRect/>
+                    </a:stretch>
+                  </pic:blipFill>
+                  <pic:spPr>
+                    <a:xfrm>
+                      <a:off x="0" y="0"/>
+                      <a:ext cx="4114800" cy="2667000"/>
+                    </a:xfrm>
+                    <a:prstGeom prst="rect">
+                      <a:avLst/>
+                    </a:prstGeom>
+                  </pic:spPr>
+                </pic:pic>
+              </a:graphicData>
+            </a:graphic>
+          </wp:inline>
+        </w:drawing>
+      </w:r>
+    </w:p>
+    <w:p>
+      <w:pPr>
+        <w:rPr>
+          <w:rFonts w:cs="Times New Roman"/>
+          <w:szCs w:val="24"/>
+        </w:rPr>
+      </w:pPr>
+      <w:r>
+        <w:rPr>
+          <w:rFonts w:cs="Times New Roman"/>
+          <w:szCs w:val="24"/>
+        </w:rPr>
+        <w:t xml:space="preserve">Another feature that exhibits a strong </w:t>
+      </w:r>
+      <w:r>
+        <w:rPr>
+          <w:rFonts w:cs="Times New Roman"/>
+          <w:szCs w:val="24"/>
+        </w:rPr>
+        <w:t xml:space="preserve">positive </w:t>
+      </w:r>
+      <w:r>
+        <w:rPr>
+          <w:rFonts w:cs="Times New Roman"/>
+          <w:szCs w:val="24"/>
+        </w:rPr>
+        <w:t xml:space="preserve">correlation with sale price is </w:t>
+      </w:r>
+      <w:r>
+        <w:rPr>
+          <w:rFonts w:cs="Times New Roman"/>
+          <w:szCs w:val="24"/>
+        </w:rPr>
+        <w:t>square footage.</w:t>
+      </w:r>
+      <w:r>
+        <w:rPr>
+          <w:rFonts w:cs="Times New Roman"/>
+          <w:szCs w:val="24"/>
+        </w:rPr>
+        <w:t xml:space="preserve"> </w:t>
+      </w:r>
+      <w:r>
+        <w:rPr>
+          <w:rFonts w:cs="Times New Roman"/>
+          <w:szCs w:val="24"/>
+        </w:rPr>
+        <w:t xml:space="preserve">This is true of both above- and below-ground square footage. </w:t>
+      </w:r>
+      <w:r>
+        <w:rPr>
+          <w:rFonts w:cs="Times New Roman"/>
+          <w:szCs w:val="24"/>
+        </w:rPr>
+        <w:t>Below, we present a plot that depicts the relationship between sale price and above-ground square footage.</w:t>
+      </w:r>
+    </w:p>
+    <w:p>
+      <w:pPr>
+        <w:rPr>
+          <w:rFonts w:cs="Times New Roman"/>
+          <w:szCs w:val="24"/>
+        </w:rPr>
+      </w:pPr>
+      <w:r>
+        <w:rPr>
+          <w:noProof/>
+          <w:lang w:val="fr-FR" w:eastAsia="fr-FR"/>
+        </w:rPr>
+        <w:drawing>
+          <wp:inline distT="0" distB="0" distL="0" distR="0" wp14:anchorId="37EA7A4D" wp14:editId="177EC56C">
+            <wp:extent cx="4105275" cy="2724150"/>
+            <wp:effectExtent l="0" t="0" r="9525" b="0"/>
+            <wp:docPr id="6" name="Picture 6"/>
+            <wp:cNvGraphicFramePr>
+              <a:graphicFrameLocks xmlns:a="http://schemas.openxmlformats.org/drawingml/2006/main" noChangeAspect="1"/>
+            </wp:cNvGraphicFramePr>
+            <a:graphic xmlns:a="http://schemas.openxmlformats.org/drawingml/2006/main">
+              <a:graphicData uri="http://schemas.openxmlformats.org/drawingml/2006/picture">
+                <pic:pic xmlns:pic="http://schemas.openxmlformats.org/drawingml/2006/picture">
+                  <pic:nvPicPr>
+                    <pic:cNvPr id="0" name=""/>
+                    <pic:cNvPicPr/>
+                  </pic:nvPicPr>
+                  <pic:blipFill>
+                    <a:blip r:embed="rId10"/>
+                    <a:stretch>
+                      <a:fillRect/>
+                    </a:stretch>
+                  </pic:blipFill>
+                  <pic:spPr>
+                    <a:xfrm>
+                      <a:off x="0" y="0"/>
+                      <a:ext cx="4105275" cy="2724150"/>
+                    </a:xfrm>
+                    <a:prstGeom prst="rect">
+                      <a:avLst/>
+                    </a:prstGeom>
+                  </pic:spPr>
+                </pic:pic>
+              </a:graphicData>
+            </a:graphic>
+          </wp:inline>
+        </w:drawing>
+      </w:r>
+    </w:p>
+    <w:p>
+      <w:pPr>
+        <w:rPr>
+          <w:rFonts w:cs="Times New Roman"/>
+          <w:szCs w:val="24"/>
+        </w:rPr>
+      </w:pPr>
+      <w:r>
+        <w:rPr>
+          <w:rFonts w:cs="Times New Roman"/>
+          <w:szCs w:val="24"/>
+        </w:rPr>
+        <w:t>Next</w:t>
+      </w:r>
+      <w:r>
+        <w:rPr>
+          <w:rFonts w:cs="Times New Roman"/>
+          <w:szCs w:val="24"/>
+        </w:rPr>
+        <w:t>, we present a plot that displays the relationship between sale price and below-ground (basement) square footage.</w:t>
+      </w:r>
+    </w:p>
+    <w:p>
+      <w:pPr>
+        <w:rPr>
+          <w:rFonts w:cs="Times New Roman"/>
+          <w:szCs w:val="24"/>
+        </w:rPr>
+      </w:pPr>
+      <w:r>
+        <w:rPr>
+          <w:noProof/>
+          <w:lang w:val="fr-FR" w:eastAsia="fr-FR"/>
+        </w:rPr>
+        <w:lastRenderedPageBreak/>
+        <w:drawing>
+          <wp:inline distT="0" distB="0" distL="0" distR="0" wp14:anchorId="283CE02F" wp14:editId="0D11C655">
+            <wp:extent cx="4114800" cy="2676525"/>
+            <wp:effectExtent l="0" t="0" r="0" b="9525"/>
+            <wp:docPr id="5" name="Picture 5"/>
+            <wp:cNvGraphicFramePr>
+              <a:graphicFrameLocks xmlns:a="http://schemas.openxmlformats.org/drawingml/2006/main" noChangeAspect="1"/>
+            </wp:cNvGraphicFramePr>
+            <a:graphic xmlns:a="http://schemas.openxmlformats.org/drawingml/2006/main">
+              <a:graphicData uri="http://schemas.openxmlformats.org/drawingml/2006/picture">
+                <pic:pic xmlns:pic="http://schemas.openxmlformats.org/drawingml/2006/picture">
+                  <pic:nvPicPr>
+                    <pic:cNvPr id="0" name=""/>
+                    <pic:cNvPicPr/>
+                  </pic:nvPicPr>
+                  <pic:blipFill>
+                    <a:blip r:embed="rId11"/>
+                    <a:stretch>
+                      <a:fillRect/>
+                    </a:stretch>
+                  </pic:blipFill>
+                  <pic:spPr>
+                    <a:xfrm>
+                      <a:off x="0" y="0"/>
+                      <a:ext cx="4114800" cy="2676525"/>
+                    </a:xfrm>
+                    <a:prstGeom prst="rect">
+                      <a:avLst/>
+                    </a:prstGeom>
+                  </pic:spPr>
+                </pic:pic>
+              </a:graphicData>
+            </a:graphic>
+          </wp:inline>
+        </w:drawing>
+      </w:r>
+    </w:p>
+    <w:p>
+      <w:pPr>
+        <w:rPr>
+          <w:rFonts w:cs="Times New Roman"/>
+          <w:szCs w:val="24"/>
+        </w:rPr>
+      </w:pPr>
+      <w:r>
+        <w:rPr>
+          <w:rFonts w:cs="Times New Roman"/>
+          <w:szCs w:val="24"/>
+        </w:rPr>
+        <w:t xml:space="preserve">Another feature that appears to be strongly correlated with sale price is the number of full bathrooms (i.e. the number of bathrooms containing </w:t>
+      </w:r>
+      <w:r>
+        <w:rPr>
+          <w:rFonts w:cs="Times New Roman"/>
+          <w:szCs w:val="24"/>
+        </w:rPr>
+        <w:t>a shower/tub). The positive correlation</w:t>
+      </w:r>
+      <w:r>
+        <w:rPr>
+          <w:rFonts w:cs="Times New Roman"/>
+          <w:szCs w:val="24"/>
+        </w:rPr>
+        <w:t xml:space="preserve"> between sale price and number of full bathrooms is plotted below.</w:t>
+      </w:r>
+    </w:p>
+    <w:p>
+      <w:pPr>
+        <w:rPr>
+          <w:rFonts w:cs="Times New Roman"/>
+          <w:szCs w:val="24"/>
+        </w:rPr>
+      </w:pPr>
+      <w:r>
+        <w:rPr>
+          <w:noProof/>
+          <w:lang w:val="fr-FR" w:eastAsia="fr-FR"/>
+        </w:rPr>
+        <w:drawing>
+          <wp:inline distT="0" distB="0" distL="0" distR="0" wp14:anchorId="2E0F883A" wp14:editId="24E9D89D">
+            <wp:extent cx="4248150" cy="2628900"/>
+            <wp:effectExtent l="0" t="0" r="0" b="0"/>
+            <wp:docPr id="7" name="Picture 7"/>
+            <wp:cNvGraphicFramePr>
+              <a:graphicFrameLocks xmlns:a="http://schemas.openxmlformats.org/drawingml/2006/main" noChangeAspect="1"/>
+            </wp:cNvGraphicFramePr>
+            <a:graphic xmlns:a="http://schemas.openxmlformats.org/drawingml/2006/main">
+              <a:graphicData uri="http://schemas.openxmlformats.org/drawingml/2006/picture">
+                <pic:pic xmlns:pic="http://schemas.openxmlformats.org/drawingml/2006/picture">
+                  <pic:nvPicPr>
+                    <pic:cNvPr id="0" name=""/>
+                    <pic:cNvPicPr/>
+                  </pic:nvPicPr>
+                  <pic:blipFill>
+                    <a:blip r:embed="rId12"/>
+                    <a:stretch>
+                      <a:fillRect/>
+                    </a:stretch>
+                  </pic:blipFill>
+                  <pic:spPr>
+                    <a:xfrm>
+                      <a:off x="0" y="0"/>
+                      <a:ext cx="4248150" cy="2628900"/>
+                    </a:xfrm>
+                    <a:prstGeom prst="rect">
+                      <a:avLst/>
+                    </a:prstGeom>
+                  </pic:spPr>
+                </pic:pic>
+              </a:graphicData>
+            </a:graphic>
+          </wp:inline>
+        </w:drawing>
+      </w:r>
+    </w:p>
+    <w:p>
+      <w:pPr>
+        <w:rPr>
+          <w:rFonts w:cs="Times New Roman"/>
+          <w:szCs w:val="24"/>
+        </w:rPr>
+      </w:pPr>
+      <w:r>
+        <w:rPr>
+          <w:rFonts w:cs="Times New Roman"/>
+          <w:szCs w:val="24"/>
+        </w:rPr>
+        <w:t>Interestingly, t</w:t>
+      </w:r>
+      <w:r>
+        <w:rPr>
+          <w:rFonts w:cs="Times New Roman"/>
+          <w:szCs w:val="24"/>
+        </w:rPr>
+        <w:t xml:space="preserve">he </w:t>
+      </w:r>
+      <w:r>
+        <w:rPr>
+          <w:rFonts w:cs="Times New Roman"/>
+          <w:szCs w:val="24"/>
+        </w:rPr>
+        <w:t xml:space="preserve">relationship between sale price and number of bedrooms does not follow the same monotonically increasing pattern. </w:t>
+      </w:r>
+      <w:r>
+        <w:rPr>
+          <w:rFonts w:cs="Times New Roman"/>
+          <w:szCs w:val="24"/>
+        </w:rPr>
+        <w:t>A</w:t>
+      </w:r>
+      <w:r>
+        <w:rPr>
+          <w:rFonts w:cs="Times New Roman"/>
+          <w:szCs w:val="24"/>
+        </w:rPr>
+        <w:t>s the number of bedrooms increases from 0 to 4, the sale price increases, but the sales price steeply drops off after the number of bedrooms increases to 5 and above.</w:t>
+      </w:r>
+      <w:r>
+        <w:rPr>
+          <w:rFonts w:cs="Times New Roman"/>
+          <w:szCs w:val="24"/>
+        </w:rPr>
+        <w:t xml:space="preserve"> The relationship between sale price and number of bedrooms is plotted below.</w:t>
+      </w:r>
+    </w:p>
+    <w:p>
+      <w:pPr>
+        <w:rPr>
+          <w:rFonts w:cs="Times New Roman"/>
+          <w:szCs w:val="24"/>
+        </w:rPr>
+      </w:pPr>
+      <w:r>
+        <w:rPr>
+          <w:noProof/>
+          <w:lang w:val="fr-FR" w:eastAsia="fr-FR"/>
+        </w:rPr>
+        <w:lastRenderedPageBreak/>
+        <w:drawing>
+          <wp:inline distT="0" distB="0" distL="0" distR="0" wp14:anchorId="598BAE69" wp14:editId="5EAEDC51">
+            <wp:extent cx="4057650" cy="2667000"/>
+            <wp:effectExtent l="0" t="0" r="0" b="0"/>
+            <wp:docPr id="8" name="Picture 8"/>
+            <wp:cNvGraphicFramePr>
+              <a:graphicFrameLocks xmlns:a="http://schemas.openxmlformats.org/drawingml/2006/main" noChangeAspect="1"/>
+            </wp:cNvGraphicFramePr>
+            <a:graphic xmlns:a="http://schemas.openxmlformats.org/drawingml/2006/main">
+              <a:graphicData uri="http://schemas.openxmlformats.org/drawingml/2006/picture">
+                <pic:pic xmlns:pic="http://schemas.openxmlformats.org/drawingml/2006/picture">
+                  <pic:nvPicPr>
+                    <pic:cNvPr id="0" name=""/>
+                    <pic:cNvPicPr/>
+                  </pic:nvPicPr>
+                  <pic:blipFill>
+                    <a:blip r:embed="rId13"/>
+                    <a:stretch>
+                      <a:fillRect/>
+                    </a:stretch>
+                  </pic:blipFill>
+                  <pic:spPr>
+                    <a:xfrm>
+                      <a:off x="0" y="0"/>
+                      <a:ext cx="4057650" cy="2667000"/>
+                    </a:xfrm>
+                    <a:prstGeom prst="rect">
+                      <a:avLst/>
+                    </a:prstGeom>
+                  </pic:spPr>
+                </pic:pic>
+              </a:graphicData>
+            </a:graphic>
+          </wp:inline>
+        </w:drawing>
+      </w:r>
+    </w:p>
+    <w:p>
+      <w:pPr>
+        <w:pStyle w:val="Heading1"/>
+        <w:rPr>
+          <w:color w:val="auto"/>
+        </w:rPr>
+      </w:pPr>
+      <w:r>
+        <w:rPr>
+          <w:color w:val="auto"/>
+        </w:rPr>
+        <w:t xml:space="preserve">Date Exploration:  </w:t>
+      </w:r>
+      <w:r>
+        <w:rPr>
+          <w:color w:val="auto"/>
+        </w:rPr>
+        <w:t>Neighborhood-Level Features</w:t>
+      </w:r>
+      <w:r>
+        <w:rPr>
+          <w:color w:val="auto"/>
+        </w:rPr>
+        <w:t xml:space="preserve"> and Sale Price</w:t>
+      </w:r>
+    </w:p>
+    <w:p>
+      <w:pPr>
+        <w:rPr>
+          <w:rFonts w:cs="Times New Roman"/>
+          <w:szCs w:val="24"/>
+        </w:rPr>
+      </w:pPr>
+      <w:r>
+        <w:t xml:space="preserve">In this section, we consider the relationship between sale price and our neighborhood-level features (i.e. </w:t>
+      </w:r>
+      <w:r>
+        <w:rPr>
+          <w:rFonts w:cs="Times New Roman"/>
+          <w:szCs w:val="24"/>
+        </w:rPr>
+        <w:t>school quality, crime, walk score, bike score, median income, unemployment rate).</w:t>
+      </w:r>
+    </w:p>
+    <w:p>
+      <w:pPr>
+        <w:rPr>
+          <w:rFonts w:cs="Times New Roman"/>
+          <w:szCs w:val="24"/>
+        </w:rPr>
+      </w:pPr>
+      <w:r>
+        <w:rPr>
+          <w:rFonts w:cs="Times New Roman"/>
+          <w:szCs w:val="24"/>
+        </w:rPr>
+        <w:t xml:space="preserve">First, let’s </w:t>
+      </w:r>
+      <w:r>
+        <w:rPr>
+          <w:rFonts w:cs="Times New Roman"/>
+          <w:szCs w:val="24"/>
+        </w:rPr>
+        <w:t>consider median income</w:t>
+      </w:r>
+      <w:r>
+        <w:rPr>
+          <w:rFonts w:cs="Times New Roman"/>
+          <w:szCs w:val="24"/>
+        </w:rPr>
+        <w:t xml:space="preserve"> at the neighborhood level</w:t>
+      </w:r>
+      <w:r>
+        <w:rPr>
+          <w:rFonts w:cs="Times New Roman"/>
+          <w:szCs w:val="24"/>
+        </w:rPr>
+        <w:t xml:space="preserve">. As we can see form the plot below, sale price appears to have </w:t>
+      </w:r>
+      <w:r>
+        <w:rPr>
+          <w:rFonts w:cs="Times New Roman"/>
+          <w:szCs w:val="24"/>
+        </w:rPr>
+        <w:t>a weakly positive relationship</w:t>
+      </w:r>
+      <w:r>
+        <w:rPr>
+          <w:rFonts w:cs="Times New Roman"/>
+          <w:szCs w:val="24"/>
+        </w:rPr>
+        <w:t xml:space="preserve"> with median income, with a few neighborhoods that have relatively high median income but relatively low home prices.</w:t>
+      </w:r>
+    </w:p>
+    <w:p>
+      <w:r>
+        <w:rPr>
+          <w:noProof/>
+          <w:lang w:val="fr-FR" w:eastAsia="fr-FR"/>
+        </w:rPr>
+        <w:drawing>
+          <wp:inline distT="0" distB="0" distL="0" distR="0" wp14:anchorId="353A80BC" wp14:editId="0815A361">
+            <wp:extent cx="4019550" cy="2676525"/>
+            <wp:effectExtent l="0" t="0" r="0" b="9525"/>
+            <wp:docPr id="9" name="Picture 9"/>
+            <wp:cNvGraphicFramePr>
+              <a:graphicFrameLocks xmlns:a="http://schemas.openxmlformats.org/drawingml/2006/main" noChangeAspect="1"/>
+            </wp:cNvGraphicFramePr>
+            <a:graphic xmlns:a="http://schemas.openxmlformats.org/drawingml/2006/main">
+              <a:graphicData uri="http://schemas.openxmlformats.org/drawingml/2006/picture">
+                <pic:pic xmlns:pic="http://schemas.openxmlformats.org/drawingml/2006/picture">
+                  <pic:nvPicPr>
+                    <pic:cNvPr id="0" name=""/>
+                    <pic:cNvPicPr/>
+                  </pic:nvPicPr>
+                  <pic:blipFill>
+                    <a:blip r:embed="rId14"/>
+                    <a:stretch>
+                      <a:fillRect/>
+                    </a:stretch>
+                  </pic:blipFill>
+                  <pic:spPr>
+                    <a:xfrm>
+                      <a:off x="0" y="0"/>
+                      <a:ext cx="4019550" cy="2676525"/>
+                    </a:xfrm>
+                    <a:prstGeom prst="rect">
+                      <a:avLst/>
+                    </a:prstGeom>
+                  </pic:spPr>
+                </pic:pic>
+              </a:graphicData>
+            </a:graphic>
+          </wp:inline>
+        </w:drawing>
+      </w:r>
+    </w:p>
+    <w:p>
+      <w:r>
+        <w:t xml:space="preserve">Next, let’s look at the relationship between sale price and the neighborhood-level unemployment rate. From the plot below, we can see that </w:t>
+      </w:r>
+      <w:r>
+        <w:t xml:space="preserve">sale price exhibits a weak negative correlation with the unemployment rate. This makes sense as one would expect neighborhoods with more </w:t>
+      </w:r>
+      <w:r>
+        <w:lastRenderedPageBreak/>
+        <w:t>unemployed individuals to also have lower home prices. A few neighborhoods constitute notable exceptions, exhibiting a low unemployment rate and low housing prices.</w:t>
+      </w:r>
+    </w:p>
+    <w:p>
+      <w:r>
+        <w:rPr>
+          <w:noProof/>
+          <w:lang w:val="fr-FR" w:eastAsia="fr-FR"/>
+        </w:rPr>
+        <w:drawing>
+          <wp:inline distT="0" distB="0" distL="0" distR="0" wp14:anchorId="2620C55D" wp14:editId="04443E77">
+            <wp:extent cx="4143375" cy="2733675"/>
+            <wp:effectExtent l="0" t="0" r="9525" b="9525"/>
+            <wp:docPr id="10" name="Picture 10"/>
+            <wp:cNvGraphicFramePr>
+              <a:graphicFrameLocks xmlns:a="http://schemas.openxmlformats.org/drawingml/2006/main" noChangeAspect="1"/>
+            </wp:cNvGraphicFramePr>
+            <a:graphic xmlns:a="http://schemas.openxmlformats.org/drawingml/2006/main">
+              <a:graphicData uri="http://schemas.openxmlformats.org/drawingml/2006/picture">
+                <pic:pic xmlns:pic="http://schemas.openxmlformats.org/drawingml/2006/picture">
+                  <pic:nvPicPr>
+                    <pic:cNvPr id="0" name=""/>
+                    <pic:cNvPicPr/>
+                  </pic:nvPicPr>
+                  <pic:blipFill>
+                    <a:blip r:embed="rId15"/>
+                    <a:stretch>
+                      <a:fillRect/>
+                    </a:stretch>
+                  </pic:blipFill>
+                  <pic:spPr>
+                    <a:xfrm>
+                      <a:off x="0" y="0"/>
+                      <a:ext cx="4143375" cy="2733675"/>
+                    </a:xfrm>
+                    <a:prstGeom prst="rect">
+                      <a:avLst/>
+                    </a:prstGeom>
+                  </pic:spPr>
+                </pic:pic>
+              </a:graphicData>
+            </a:graphic>
+          </wp:inline>
+        </w:drawing>
+      </w:r>
+    </w:p>
+    <w:p>
+      <w:r>
+        <w:t>[INSERT PLOT AND DESCRIPTION FOR CRIME DATA]</w:t>
       </w:r>
       <w:bookmarkStart w:id="0" w:name="_GoBack"/>
       <w:bookmarkEnd w:id="0"/>
-      <w:r>
-        <w:rPr>
-          <w:rFonts w:cs="Times New Roman"/>
-          <w:szCs w:val="24"/>
-        </w:rPr>
-        <w:t>of homes.</w:t>
+    </w:p>
+    <w:p>
+      <w:r>
+        <w:t>Next, let’s look at the neighborhood-level walk score</w:t>
+      </w:r>
+      <w:r>
+        <w:t>, which is measured on a scale of 0 to 100</w:t>
+      </w:r>
+      <w:r>
+        <w:t xml:space="preserve">. </w:t>
+      </w:r>
+      <w:r>
+        <w:t xml:space="preserve">Based on the plot below, the relationship between walk score and sale price is a bit ambiguous. </w:t>
+      </w:r>
+      <w:r>
+        <w:t>At lower walk scores below 20,</w:t>
+      </w:r>
+      <w:r>
+        <w:t xml:space="preserve"> sale price </w:t>
+      </w:r>
+      <w:r>
+        <w:t>remains low. As the walk scores increase from 20 to 30, sale price also increases substantially, but at higher walk scores above 30, there is not noticeable pattern in the relationship between sale price and walk score.</w:t>
+      </w:r>
+    </w:p>
+    <w:p>
+      <w:r>
+        <w:rPr>
+          <w:noProof/>
+          <w:lang w:val="fr-FR" w:eastAsia="fr-FR"/>
+        </w:rPr>
+        <w:drawing>
+          <wp:inline distT="0" distB="0" distL="0" distR="0" wp14:anchorId="1682ADFD" wp14:editId="38D7A8DF">
+            <wp:extent cx="4057650" cy="2619375"/>
+            <wp:effectExtent l="0" t="0" r="0" b="9525"/>
+            <wp:docPr id="11" name="Picture 11"/>
+            <wp:cNvGraphicFramePr>
+              <a:graphicFrameLocks xmlns:a="http://schemas.openxmlformats.org/drawingml/2006/main" noChangeAspect="1"/>
+            </wp:cNvGraphicFramePr>
+            <a:graphic xmlns:a="http://schemas.openxmlformats.org/drawingml/2006/main">
+              <a:graphicData uri="http://schemas.openxmlformats.org/drawingml/2006/picture">
+                <pic:pic xmlns:pic="http://schemas.openxmlformats.org/drawingml/2006/picture">
+                  <pic:nvPicPr>
+                    <pic:cNvPr id="0" name=""/>
+                    <pic:cNvPicPr/>
+                  </pic:nvPicPr>
+                  <pic:blipFill>
+                    <a:blip r:embed="rId16"/>
+                    <a:stretch>
+                      <a:fillRect/>
+                    </a:stretch>
+                  </pic:blipFill>
+                  <pic:spPr>
+                    <a:xfrm>
+                      <a:off x="0" y="0"/>
+                      <a:ext cx="4057650" cy="2619375"/>
+                    </a:xfrm>
+                    <a:prstGeom prst="rect">
+                      <a:avLst/>
+                    </a:prstGeom>
+                  </pic:spPr>
+                </pic:pic>
+              </a:graphicData>
+            </a:graphic>
+          </wp:inline>
+        </w:drawing>
+      </w:r>
+    </w:p>
+    <w:p>
+      <w:r>
+        <w:lastRenderedPageBreak/>
+        <w:t>Unlike the walk score, the neighborhood-level bike score appears to exhibit a stronger correlation with sale price. Neighborhoods with higher bike scores (above 65) tend to also have higher home sale prices.</w:t>
+      </w:r>
+    </w:p>
+    <w:p>
+      <w:r>
+        <w:rPr>
+          <w:noProof/>
+          <w:lang w:val="fr-FR" w:eastAsia="fr-FR"/>
+        </w:rPr>
+        <w:drawing>
+          <wp:inline distT="0" distB="0" distL="0" distR="0" wp14:anchorId="016CBA00" wp14:editId="7AC78D72">
+            <wp:extent cx="3990975" cy="2686050"/>
+            <wp:effectExtent l="0" t="0" r="9525" b="0"/>
+            <wp:docPr id="12" name="Picture 12"/>
+            <wp:cNvGraphicFramePr>
+              <a:graphicFrameLocks xmlns:a="http://schemas.openxmlformats.org/drawingml/2006/main" noChangeAspect="1"/>
+            </wp:cNvGraphicFramePr>
+            <a:graphic xmlns:a="http://schemas.openxmlformats.org/drawingml/2006/main">
+              <a:graphicData uri="http://schemas.openxmlformats.org/drawingml/2006/picture">
+                <pic:pic xmlns:pic="http://schemas.openxmlformats.org/drawingml/2006/picture">
+                  <pic:nvPicPr>
+                    <pic:cNvPr id="0" name=""/>
+                    <pic:cNvPicPr/>
+                  </pic:nvPicPr>
+                  <pic:blipFill>
+                    <a:blip r:embed="rId17"/>
+                    <a:stretch>
+                      <a:fillRect/>
+                    </a:stretch>
+                  </pic:blipFill>
+                  <pic:spPr>
+                    <a:xfrm>
+                      <a:off x="0" y="0"/>
+                      <a:ext cx="3990975" cy="2686050"/>
+                    </a:xfrm>
+                    <a:prstGeom prst="rect">
+                      <a:avLst/>
+                    </a:prstGeom>
+                  </pic:spPr>
+                </pic:pic>
+              </a:graphicData>
+            </a:graphic>
+          </wp:inline>
+        </w:drawing>
+      </w:r>
+    </w:p>
+    <w:p>
+      <w:r>
+        <w:t xml:space="preserve">Finally, let’s consider </w:t>
+      </w:r>
+      <w:r>
+        <w:t>school quality, which is measured on a scale of 1 to 10 in our dataset. There are only five school districts</w:t>
+      </w:r>
+      <w:r>
+        <w:t xml:space="preserve"> in Ames, </w:t>
+      </w:r>
+      <w:r>
+        <w:t xml:space="preserve">so there is limited variation in school quality across neighborhoods. Nevertheless, we have plotted the relationship between school quality and sale price, and we observe that </w:t>
+      </w:r>
+      <w:r>
+        <w:t>the highest-rated school district contains the most expensive homes, but in the other school districts, there is no observable relationship between sale price and school quality.</w:t>
+      </w:r>
+    </w:p>
+    <w:p>
+      <w:r>
+        <w:rPr>
+          <w:noProof/>
+          <w:lang w:val="fr-FR" w:eastAsia="fr-FR"/>
+        </w:rPr>
+        <w:drawing>
+          <wp:inline distT="0" distB="0" distL="0" distR="0" wp14:anchorId="56E140A4" wp14:editId="4A4664CD">
+            <wp:extent cx="4248150" cy="2714625"/>
+            <wp:effectExtent l="0" t="0" r="0" b="9525"/>
+            <wp:docPr id="13" name="Picture 13"/>
+            <wp:cNvGraphicFramePr>
+              <a:graphicFrameLocks xmlns:a="http://schemas.openxmlformats.org/drawingml/2006/main" noChangeAspect="1"/>
+            </wp:cNvGraphicFramePr>
+            <a:graphic xmlns:a="http://schemas.openxmlformats.org/drawingml/2006/main">
+              <a:graphicData uri="http://schemas.openxmlformats.org/drawingml/2006/picture">
+                <pic:pic xmlns:pic="http://schemas.openxmlformats.org/drawingml/2006/picture">
+                  <pic:nvPicPr>
+                    <pic:cNvPr id="0" name=""/>
+                    <pic:cNvPicPr/>
+                  </pic:nvPicPr>
+                  <pic:blipFill>
+                    <a:blip r:embed="rId18"/>
+                    <a:stretch>
+                      <a:fillRect/>
+                    </a:stretch>
+                  </pic:blipFill>
+                  <pic:spPr>
+                    <a:xfrm>
+                      <a:off x="0" y="0"/>
+                      <a:ext cx="4248150" cy="2714625"/>
+                    </a:xfrm>
+                    <a:prstGeom prst="rect">
+                      <a:avLst/>
+                    </a:prstGeom>
+                  </pic:spPr>
+                </pic:pic>
+              </a:graphicData>
+            </a:graphic>
+          </wp:inline>
+        </w:drawing>
       </w:r>
     </w:p>
     <w:sectPr>
@@ -549,6 +1586,36 @@
       <w:lang w:val="fr-FR" w:eastAsia="fr-FR"/>
     </w:rPr>
   </w:style>
+  <w:style w:type="paragraph" w:styleId="BalloonText">
+    <w:name w:val="Balloon Text"/>
+    <w:basedOn w:val="Normal"/>
+    <w:link w:val="BalloonTextChar"/>
+    <w:uiPriority w:val="99"/>
+    <w:semiHidden/>
+    <w:unhideWhenUsed/>
+    <w:rsid w:val="006C41F8"/>
+    <w:pPr>
+      <w:spacing w:after="0" w:line="240" w:lineRule="auto"/>
+    </w:pPr>
+    <w:rPr>
+      <w:rFonts w:ascii="Tahoma" w:hAnsi="Tahoma" w:cs="Tahoma"/>
+      <w:sz w:val="16"/>
+      <w:szCs w:val="16"/>
+    </w:rPr>
+  </w:style>
+  <w:style w:type="character" w:customStyle="1" w:styleId="BalloonTextChar">
+    <w:name w:val="Balloon Text Char"/>
+    <w:basedOn w:val="DefaultParagraphFont"/>
+    <w:link w:val="BalloonText"/>
+    <w:uiPriority w:val="99"/>
+    <w:semiHidden/>
+    <w:rsid w:val="006C41F8"/>
+    <w:rPr>
+      <w:rFonts w:ascii="Tahoma" w:hAnsi="Tahoma" w:cs="Tahoma"/>
+      <w:sz w:val="16"/>
+      <w:szCs w:val="16"/>
+    </w:rPr>
+  </w:style>
 </w:styles>
 </file>
 
@@ -802,6 +1869,36 @@
       <w:rFonts w:eastAsia="Times New Roman" w:cs="Times New Roman"/>
       <w:szCs w:val="24"/>
       <w:lang w:val="fr-FR" w:eastAsia="fr-FR"/>
+    </w:rPr>
+  </w:style>
+  <w:style w:type="paragraph" w:styleId="BalloonText">
+    <w:name w:val="Balloon Text"/>
+    <w:basedOn w:val="Normal"/>
+    <w:link w:val="BalloonTextChar"/>
+    <w:uiPriority w:val="99"/>
+    <w:semiHidden/>
+    <w:unhideWhenUsed/>
+    <w:rsid w:val="006C41F8"/>
+    <w:pPr>
+      <w:spacing w:after="0" w:line="240" w:lineRule="auto"/>
+    </w:pPr>
+    <w:rPr>
+      <w:rFonts w:ascii="Tahoma" w:hAnsi="Tahoma" w:cs="Tahoma"/>
+      <w:sz w:val="16"/>
+      <w:szCs w:val="16"/>
+    </w:rPr>
+  </w:style>
+  <w:style w:type="character" w:customStyle="1" w:styleId="BalloonTextChar">
+    <w:name w:val="Balloon Text Char"/>
+    <w:basedOn w:val="DefaultParagraphFont"/>
+    <w:link w:val="BalloonText"/>
+    <w:uiPriority w:val="99"/>
+    <w:semiHidden/>
+    <w:rsid w:val="006C41F8"/>
+    <w:rPr>
+      <w:rFonts w:ascii="Tahoma" w:hAnsi="Tahoma" w:cs="Tahoma"/>
+      <w:sz w:val="16"/>
+      <w:szCs w:val="16"/>
     </w:rPr>
   </w:style>
 </w:styles>

</xml_diff>

<commit_message>
added crime plot, added info about fairness metrics
</commit_message>
<xml_diff>
--- a/paper/data.docx
+++ b/paper/data.docx
@@ -48,7 +48,15 @@
         </w:r>
       </w:hyperlink>
       <w:r>
-        <w:t xml:space="preserve"> from Kaggle. The dataset </w:t>
+        <w:t xml:space="preserve"> from </w:t>
+      </w:r>
+      <w:proofErr w:type="spellStart"/>
+      <w:r>
+        <w:t>Kaggle</w:t>
+      </w:r>
+      <w:proofErr w:type="spellEnd"/>
+      <w:r>
+        <w:t xml:space="preserve">. The dataset </w:t>
       </w:r>
       <w:r>
         <w:rPr>
@@ -174,9 +182,54 @@
           <w:rFonts w:cs="Times New Roman"/>
           <w:szCs w:val="24"/>
         </w:rPr>
-        <w:t xml:space="preserve">We sourced the crime data from [INSERT SOURCE]. We sourced the walkability data from </w:t>
+        <w:t>We sourced the</w:t>
+      </w:r>
+      <w:r>
+        <w:rPr>
+          <w:rFonts w:cs="Times New Roman"/>
+          <w:szCs w:val="24"/>
+        </w:rPr>
+        <w:t xml:space="preserve"> crime data from </w:t>
       </w:r>
       <w:hyperlink r:id="rId7" w:history="1">
+        <w:r>
+          <w:rPr>
+            <w:rStyle w:val="Hyperlink"/>
+            <w:rFonts w:cs="Times New Roman"/>
+            <w:szCs w:val="24"/>
+          </w:rPr>
+          <w:t>www.Realtor.com</w:t>
+        </w:r>
+      </w:hyperlink>
+      <w:r>
+        <w:rPr>
+          <w:rFonts w:cs="Times New Roman"/>
+          <w:szCs w:val="24"/>
+        </w:rPr>
+        <w:t>, which rates neighborhood crime levels on a scale of 1 to 5</w:t>
+      </w:r>
+      <w:r>
+        <w:rPr>
+          <w:rFonts w:cs="Times New Roman"/>
+          <w:szCs w:val="24"/>
+        </w:rPr>
+        <w:t xml:space="preserve">. </w:t>
+      </w:r>
+      <w:r>
+        <w:rPr>
+          <w:rFonts w:cs="Times New Roman"/>
+          <w:szCs w:val="24"/>
+        </w:rPr>
+        <w:t>Next, w</w:t>
+      </w:r>
+      <w:r>
+        <w:rPr>
+          <w:rFonts w:cs="Times New Roman"/>
+          <w:szCs w:val="24"/>
+        </w:rPr>
+        <w:t xml:space="preserve">e sourced the walkability data from </w:t>
+      </w:r>
+      <w:hyperlink r:id="rId8" w:history="1">
         <w:r>
           <w:rPr>
             <w:rStyle w:val="Hyperlink"/>
@@ -394,174 +447,6 @@
             <wp:extent cx="3990975" cy="2676525"/>
             <wp:effectExtent l="0" t="0" r="9525" b="9525"/>
             <wp:docPr id="1" name="Picture 1"/>
-            <wp:cNvGraphicFramePr>
-              <a:graphicFrameLocks xmlns:a="http://schemas.openxmlformats.org/drawingml/2006/main" noChangeAspect="1"/>
-            </wp:cNvGraphicFramePr>
-            <a:graphic xmlns:a="http://schemas.openxmlformats.org/drawingml/2006/main">
-              <a:graphicData uri="http://schemas.openxmlformats.org/drawingml/2006/picture">
-                <pic:pic xmlns:pic="http://schemas.openxmlformats.org/drawingml/2006/picture">
-                  <pic:nvPicPr>
-                    <pic:cNvPr id="0" name=""/>
-                    <pic:cNvPicPr/>
-                  </pic:nvPicPr>
-                  <pic:blipFill>
-                    <a:blip r:embed="rId8"/>
-                    <a:stretch>
-                      <a:fillRect/>
-                    </a:stretch>
-                  </pic:blipFill>
-                  <pic:spPr>
-                    <a:xfrm>
-                      <a:off x="0" y="0"/>
-                      <a:ext cx="3990975" cy="2676525"/>
-                    </a:xfrm>
-                    <a:prstGeom prst="rect">
-                      <a:avLst/>
-                    </a:prstGeom>
-                  </pic:spPr>
-                </pic:pic>
-              </a:graphicData>
-            </a:graphic>
-          </wp:inline>
-        </w:drawing>
-      </w:r>
-    </w:p>
-    <w:p>
-      <w:pPr>
-        <w:pStyle w:val="Heading1"/>
-        <w:rPr>
-          <w:color w:val="auto"/>
-        </w:rPr>
-      </w:pPr>
-      <w:r>
-        <w:rPr>
-          <w:color w:val="auto"/>
-        </w:rPr>
-        <w:lastRenderedPageBreak/>
-        <w:t xml:space="preserve">Date Exploration:  </w:t>
-      </w:r>
-      <w:r>
-        <w:rPr>
-          <w:color w:val="auto"/>
-        </w:rPr>
-        <w:t>Home Features and</w:t>
-      </w:r>
-      <w:r>
-        <w:rPr>
-          <w:color w:val="auto"/>
-        </w:rPr>
-        <w:t xml:space="preserve"> Sale Price</w:t>
-      </w:r>
-    </w:p>
-    <w:p>
-      <w:pPr>
-        <w:rPr>
-          <w:rFonts w:cs="Times New Roman"/>
-          <w:szCs w:val="24"/>
-        </w:rPr>
-      </w:pPr>
-      <w:r>
-        <w:rPr>
-          <w:rFonts w:cs="Times New Roman"/>
-          <w:szCs w:val="24"/>
-        </w:rPr>
-        <w:t>A number of</w:t>
-      </w:r>
-      <w:r>
-        <w:rPr>
-          <w:rFonts w:cs="Times New Roman"/>
-          <w:szCs w:val="24"/>
-        </w:rPr>
-        <w:t xml:space="preserve"> numerical</w:t>
-      </w:r>
-      <w:r>
-        <w:rPr>
-          <w:rFonts w:cs="Times New Roman"/>
-          <w:szCs w:val="24"/>
-        </w:rPr>
-        <w:t xml:space="preserve"> </w:t>
-      </w:r>
-      <w:r>
-        <w:rPr>
-          <w:rFonts w:cs="Times New Roman"/>
-          <w:szCs w:val="24"/>
-        </w:rPr>
-        <w:t xml:space="preserve">housing </w:t>
-      </w:r>
-      <w:r>
-        <w:rPr>
-          <w:rFonts w:cs="Times New Roman"/>
-          <w:szCs w:val="24"/>
-        </w:rPr>
-        <w:t>features in our dataset appear to have a strong correlation with sale pri</w:t>
-      </w:r>
-      <w:r>
-        <w:rPr>
-          <w:rFonts w:cs="Times New Roman"/>
-          <w:szCs w:val="24"/>
-        </w:rPr>
-        <w:t>ce. One of these features is house</w:t>
-      </w:r>
-      <w:r>
-        <w:rPr>
-          <w:rFonts w:cs="Times New Roman"/>
-          <w:szCs w:val="24"/>
-        </w:rPr>
-        <w:t xml:space="preserve"> quality, </w:t>
-      </w:r>
-      <w:r>
-        <w:rPr>
-          <w:rFonts w:cs="Times New Roman"/>
-          <w:szCs w:val="24"/>
-        </w:rPr>
-        <w:t>an ordinal variable</w:t>
-      </w:r>
-      <w:r>
-        <w:rPr>
-          <w:rFonts w:cs="Times New Roman"/>
-          <w:szCs w:val="24"/>
-        </w:rPr>
-        <w:t xml:space="preserve"> measured on </w:t>
-      </w:r>
-      <w:r>
-        <w:rPr>
-          <w:rFonts w:cs="Times New Roman"/>
-          <w:szCs w:val="24"/>
-        </w:rPr>
-        <w:t>a scale of 1 to 10. Below, we</w:t>
-      </w:r>
-      <w:r>
-        <w:rPr>
-          <w:rFonts w:cs="Times New Roman"/>
-          <w:szCs w:val="24"/>
-        </w:rPr>
-        <w:t xml:space="preserve"> present a plot that depicts a positive correlation</w:t>
-      </w:r>
-      <w:r>
-        <w:rPr>
-          <w:rFonts w:cs="Times New Roman"/>
-          <w:szCs w:val="24"/>
-        </w:rPr>
-        <w:t xml:space="preserve"> between sale price and house quality.</w:t>
-      </w:r>
-    </w:p>
-    <w:p>
-      <w:pPr>
-        <w:rPr>
-          <w:rFonts w:cs="Times New Roman"/>
-          <w:szCs w:val="24"/>
-        </w:rPr>
-      </w:pPr>
-      <w:r>
-        <w:rPr>
-          <w:noProof/>
-          <w:lang w:val="fr-FR" w:eastAsia="fr-FR"/>
-        </w:rPr>
-        <w:drawing>
-          <wp:inline distT="0" distB="0" distL="0" distR="0" wp14:anchorId="20DD0CDA" wp14:editId="5B42DC2A">
-            <wp:extent cx="4114800" cy="2667000"/>
-            <wp:effectExtent l="0" t="0" r="0" b="0"/>
-            <wp:docPr id="2" name="Picture 2"/>
             <wp:cNvGraphicFramePr>
               <a:graphicFrameLocks xmlns:a="http://schemas.openxmlformats.org/drawingml/2006/main" noChangeAspect="1"/>
             </wp:cNvGraphicFramePr>
@@ -581,7 +466,7 @@
                   <pic:spPr>
                     <a:xfrm>
                       <a:off x="0" y="0"/>
-                      <a:ext cx="4114800" cy="2667000"/>
+                      <a:ext cx="3990975" cy="2676525"/>
                     </a:xfrm>
                     <a:prstGeom prst="rect">
                       <a:avLst/>
@@ -596,38 +481,51 @@
     </w:p>
     <w:p>
       <w:pPr>
-        <w:rPr>
-          <w:rFonts w:cs="Times New Roman"/>
-          <w:szCs w:val="24"/>
+        <w:pStyle w:val="Heading1"/>
+        <w:rPr>
+          <w:color w:val="auto"/>
         </w:rPr>
       </w:pPr>
       <w:r>
         <w:rPr>
-          <w:rFonts w:cs="Times New Roman"/>
-          <w:szCs w:val="24"/>
-        </w:rPr>
-        <w:t xml:space="preserve">Another feature that exhibits a strong </w:t>
-      </w:r>
-      <w:r>
-        <w:rPr>
-          <w:rFonts w:cs="Times New Roman"/>
-          <w:szCs w:val="24"/>
-        </w:rPr>
-        <w:t xml:space="preserve">positive </w:t>
-      </w:r>
-      <w:r>
-        <w:rPr>
-          <w:rFonts w:cs="Times New Roman"/>
-          <w:szCs w:val="24"/>
-        </w:rPr>
-        <w:t xml:space="preserve">correlation with sale price is </w:t>
-      </w:r>
-      <w:r>
-        <w:rPr>
-          <w:rFonts w:cs="Times New Roman"/>
-          <w:szCs w:val="24"/>
-        </w:rPr>
-        <w:t>square footage.</w:t>
+          <w:color w:val="auto"/>
+        </w:rPr>
+        <w:lastRenderedPageBreak/>
+        <w:t xml:space="preserve">Date Exploration:  </w:t>
+      </w:r>
+      <w:r>
+        <w:rPr>
+          <w:color w:val="auto"/>
+        </w:rPr>
+        <w:t>Home Features and</w:t>
+      </w:r>
+      <w:r>
+        <w:rPr>
+          <w:color w:val="auto"/>
+        </w:rPr>
+        <w:t xml:space="preserve"> Sale Price</w:t>
+      </w:r>
+    </w:p>
+    <w:p>
+      <w:pPr>
+        <w:rPr>
+          <w:rFonts w:cs="Times New Roman"/>
+          <w:szCs w:val="24"/>
+        </w:rPr>
+      </w:pPr>
+      <w:r>
+        <w:rPr>
+          <w:rFonts w:cs="Times New Roman"/>
+          <w:szCs w:val="24"/>
+        </w:rPr>
+        <w:t>A number of</w:t>
+      </w:r>
+      <w:r>
+        <w:rPr>
+          <w:rFonts w:cs="Times New Roman"/>
+          <w:szCs w:val="24"/>
+        </w:rPr>
+        <w:t xml:space="preserve"> numerical</w:t>
       </w:r>
       <w:r>
         <w:rPr>
@@ -641,14 +539,63 @@
           <w:rFonts w:cs="Times New Roman"/>
           <w:szCs w:val="24"/>
         </w:rPr>
-        <w:t xml:space="preserve">This is true of both above- and below-ground square footage. </w:t>
-      </w:r>
-      <w:r>
-        <w:rPr>
-          <w:rFonts w:cs="Times New Roman"/>
-          <w:szCs w:val="24"/>
-        </w:rPr>
-        <w:t>Below, we present a plot that depicts the relationship between sale price and above-ground square footage.</w:t>
+        <w:t xml:space="preserve">housing </w:t>
+      </w:r>
+      <w:r>
+        <w:rPr>
+          <w:rFonts w:cs="Times New Roman"/>
+          <w:szCs w:val="24"/>
+        </w:rPr>
+        <w:t>features in our dataset appear to have a strong correlation with sale pri</w:t>
+      </w:r>
+      <w:r>
+        <w:rPr>
+          <w:rFonts w:cs="Times New Roman"/>
+          <w:szCs w:val="24"/>
+        </w:rPr>
+        <w:t>ce. One of these features is house</w:t>
+      </w:r>
+      <w:r>
+        <w:rPr>
+          <w:rFonts w:cs="Times New Roman"/>
+          <w:szCs w:val="24"/>
+        </w:rPr>
+        <w:t xml:space="preserve"> quality, </w:t>
+      </w:r>
+      <w:r>
+        <w:rPr>
+          <w:rFonts w:cs="Times New Roman"/>
+          <w:szCs w:val="24"/>
+        </w:rPr>
+        <w:t>an ordinal variable</w:t>
+      </w:r>
+      <w:r>
+        <w:rPr>
+          <w:rFonts w:cs="Times New Roman"/>
+          <w:szCs w:val="24"/>
+        </w:rPr>
+        <w:t xml:space="preserve"> measured on </w:t>
+      </w:r>
+      <w:r>
+        <w:rPr>
+          <w:rFonts w:cs="Times New Roman"/>
+          <w:szCs w:val="24"/>
+        </w:rPr>
+        <w:t>a scale of 1 to 10. Below, we</w:t>
+      </w:r>
+      <w:r>
+        <w:rPr>
+          <w:rFonts w:cs="Times New Roman"/>
+          <w:szCs w:val="24"/>
+        </w:rPr>
+        <w:t xml:space="preserve"> present a plot that depicts a positive correlation</w:t>
+      </w:r>
+      <w:r>
+        <w:rPr>
+          <w:rFonts w:cs="Times New Roman"/>
+          <w:szCs w:val="24"/>
+        </w:rPr>
+        <w:t xml:space="preserve"> between sale price and house quality.</w:t>
       </w:r>
     </w:p>
     <w:p>
@@ -664,10 +611,10 @@
           <w:lang w:val="fr-FR" w:eastAsia="fr-FR"/>
         </w:rPr>
         <w:drawing>
-          <wp:inline distT="0" distB="0" distL="0" distR="0" wp14:anchorId="37EA7A4D" wp14:editId="177EC56C">
-            <wp:extent cx="4105275" cy="2724150"/>
-            <wp:effectExtent l="0" t="0" r="9525" b="0"/>
-            <wp:docPr id="6" name="Picture 6"/>
+          <wp:inline distT="0" distB="0" distL="0" distR="0" wp14:anchorId="20DD0CDA" wp14:editId="5B42DC2A">
+            <wp:extent cx="4114800" cy="2667000"/>
+            <wp:effectExtent l="0" t="0" r="0" b="0"/>
+            <wp:docPr id="2" name="Picture 2"/>
             <wp:cNvGraphicFramePr>
               <a:graphicFrameLocks xmlns:a="http://schemas.openxmlformats.org/drawingml/2006/main" noChangeAspect="1"/>
             </wp:cNvGraphicFramePr>
@@ -687,7 +634,7 @@
                   <pic:spPr>
                     <a:xfrm>
                       <a:off x="0" y="0"/>
-                      <a:ext cx="4105275" cy="2724150"/>
+                      <a:ext cx="4114800" cy="2667000"/>
                     </a:xfrm>
                     <a:prstGeom prst="rect">
                       <a:avLst/>
@@ -712,14 +659,49 @@
           <w:rFonts w:cs="Times New Roman"/>
           <w:szCs w:val="24"/>
         </w:rPr>
-        <w:t>Next</w:t>
-      </w:r>
-      <w:r>
-        <w:rPr>
-          <w:rFonts w:cs="Times New Roman"/>
-          <w:szCs w:val="24"/>
-        </w:rPr>
-        <w:t>, we present a plot that displays the relationship between sale price and below-ground (basement) square footage.</w:t>
+        <w:t xml:space="preserve">Another feature that exhibits a strong </w:t>
+      </w:r>
+      <w:r>
+        <w:rPr>
+          <w:rFonts w:cs="Times New Roman"/>
+          <w:szCs w:val="24"/>
+        </w:rPr>
+        <w:t xml:space="preserve">positive </w:t>
+      </w:r>
+      <w:r>
+        <w:rPr>
+          <w:rFonts w:cs="Times New Roman"/>
+          <w:szCs w:val="24"/>
+        </w:rPr>
+        <w:t xml:space="preserve">correlation with sale price is </w:t>
+      </w:r>
+      <w:r>
+        <w:rPr>
+          <w:rFonts w:cs="Times New Roman"/>
+          <w:szCs w:val="24"/>
+        </w:rPr>
+        <w:t>square footage.</w:t>
+      </w:r>
+      <w:r>
+        <w:rPr>
+          <w:rFonts w:cs="Times New Roman"/>
+          <w:szCs w:val="24"/>
+        </w:rPr>
+        <w:t xml:space="preserve"> </w:t>
+      </w:r>
+      <w:r>
+        <w:rPr>
+          <w:rFonts w:cs="Times New Roman"/>
+          <w:szCs w:val="24"/>
+        </w:rPr>
+        <w:t xml:space="preserve">This is true of both above- and below-ground square footage. </w:t>
+      </w:r>
+      <w:r>
+        <w:rPr>
+          <w:rFonts w:cs="Times New Roman"/>
+          <w:szCs w:val="24"/>
+        </w:rPr>
+        <w:t>Below, we present a plot that depicts the relationship between sale price and above-ground square footage.</w:t>
       </w:r>
     </w:p>
     <w:p>
@@ -734,12 +716,11 @@
           <w:noProof/>
           <w:lang w:val="fr-FR" w:eastAsia="fr-FR"/>
         </w:rPr>
-        <w:lastRenderedPageBreak/>
         <w:drawing>
-          <wp:inline distT="0" distB="0" distL="0" distR="0" wp14:anchorId="283CE02F" wp14:editId="0D11C655">
-            <wp:extent cx="4114800" cy="2676525"/>
-            <wp:effectExtent l="0" t="0" r="0" b="9525"/>
-            <wp:docPr id="5" name="Picture 5"/>
+          <wp:inline distT="0" distB="0" distL="0" distR="0" wp14:anchorId="37EA7A4D" wp14:editId="177EC56C">
+            <wp:extent cx="4105275" cy="2724150"/>
+            <wp:effectExtent l="0" t="0" r="9525" b="0"/>
+            <wp:docPr id="6" name="Picture 6"/>
             <wp:cNvGraphicFramePr>
               <a:graphicFrameLocks xmlns:a="http://schemas.openxmlformats.org/drawingml/2006/main" noChangeAspect="1"/>
             </wp:cNvGraphicFramePr>
@@ -759,7 +740,7 @@
                   <pic:spPr>
                     <a:xfrm>
                       <a:off x="0" y="0"/>
-                      <a:ext cx="4114800" cy="2676525"/>
+                      <a:ext cx="4105275" cy="2724150"/>
                     </a:xfrm>
                     <a:prstGeom prst="rect">
                       <a:avLst/>
@@ -784,21 +765,14 @@
           <w:rFonts w:cs="Times New Roman"/>
           <w:szCs w:val="24"/>
         </w:rPr>
-        <w:t xml:space="preserve">Another feature that appears to be strongly correlated with sale price is the number of full bathrooms (i.e. the number of bathrooms containing </w:t>
-      </w:r>
-      <w:r>
-        <w:rPr>
-          <w:rFonts w:cs="Times New Roman"/>
-          <w:szCs w:val="24"/>
-        </w:rPr>
-        <w:t>a shower/tub). The positive correlation</w:t>
-      </w:r>
-      <w:r>
-        <w:rPr>
-          <w:rFonts w:cs="Times New Roman"/>
-          <w:szCs w:val="24"/>
-        </w:rPr>
-        <w:t xml:space="preserve"> between sale price and number of full bathrooms is plotted below.</w:t>
+        <w:t>Next</w:t>
+      </w:r>
+      <w:r>
+        <w:rPr>
+          <w:rFonts w:cs="Times New Roman"/>
+          <w:szCs w:val="24"/>
+        </w:rPr>
+        <w:t>, we present a plot that displays the relationship between sale price and below-ground (basement) square footage.</w:t>
       </w:r>
     </w:p>
     <w:p>
@@ -813,11 +787,12 @@
           <w:noProof/>
           <w:lang w:val="fr-FR" w:eastAsia="fr-FR"/>
         </w:rPr>
+        <w:lastRenderedPageBreak/>
         <w:drawing>
-          <wp:inline distT="0" distB="0" distL="0" distR="0" wp14:anchorId="2E0F883A" wp14:editId="24E9D89D">
-            <wp:extent cx="4248150" cy="2628900"/>
-            <wp:effectExtent l="0" t="0" r="0" b="0"/>
-            <wp:docPr id="7" name="Picture 7"/>
+          <wp:inline distT="0" distB="0" distL="0" distR="0" wp14:anchorId="283CE02F" wp14:editId="0D11C655">
+            <wp:extent cx="4114800" cy="2676525"/>
+            <wp:effectExtent l="0" t="0" r="0" b="9525"/>
+            <wp:docPr id="5" name="Picture 5"/>
             <wp:cNvGraphicFramePr>
               <a:graphicFrameLocks xmlns:a="http://schemas.openxmlformats.org/drawingml/2006/main" noChangeAspect="1"/>
             </wp:cNvGraphicFramePr>
@@ -837,7 +812,7 @@
                   <pic:spPr>
                     <a:xfrm>
                       <a:off x="0" y="0"/>
-                      <a:ext cx="4248150" cy="2628900"/>
+                      <a:ext cx="4114800" cy="2676525"/>
                     </a:xfrm>
                     <a:prstGeom prst="rect">
                       <a:avLst/>
@@ -862,42 +837,21 @@
           <w:rFonts w:cs="Times New Roman"/>
           <w:szCs w:val="24"/>
         </w:rPr>
-        <w:t>Interestingly, t</w:t>
-      </w:r>
-      <w:r>
-        <w:rPr>
-          <w:rFonts w:cs="Times New Roman"/>
-          <w:szCs w:val="24"/>
-        </w:rPr>
-        <w:t xml:space="preserve">he </w:t>
-      </w:r>
-      <w:r>
-        <w:rPr>
-          <w:rFonts w:cs="Times New Roman"/>
-          <w:szCs w:val="24"/>
-        </w:rPr>
-        <w:t xml:space="preserve">relationship between sale price and number of bedrooms does not follow the same monotonically increasing pattern. </w:t>
-      </w:r>
-      <w:r>
-        <w:rPr>
-          <w:rFonts w:cs="Times New Roman"/>
-          <w:szCs w:val="24"/>
-        </w:rPr>
-        <w:t>A</w:t>
-      </w:r>
-      <w:r>
-        <w:rPr>
-          <w:rFonts w:cs="Times New Roman"/>
-          <w:szCs w:val="24"/>
-        </w:rPr>
-        <w:t>s the number of bedrooms increases from 0 to 4, the sale price increases, but the sales price steeply drops off after the number of bedrooms increases to 5 and above.</w:t>
-      </w:r>
-      <w:r>
-        <w:rPr>
-          <w:rFonts w:cs="Times New Roman"/>
-          <w:szCs w:val="24"/>
-        </w:rPr>
-        <w:t xml:space="preserve"> The relationship between sale price and number of bedrooms is plotted below.</w:t>
+        <w:t xml:space="preserve">Another feature that appears to be strongly correlated with sale price is the number of full bathrooms (i.e. the number of bathrooms containing </w:t>
+      </w:r>
+      <w:r>
+        <w:rPr>
+          <w:rFonts w:cs="Times New Roman"/>
+          <w:szCs w:val="24"/>
+        </w:rPr>
+        <w:t>a shower/tub). The positive correlation</w:t>
+      </w:r>
+      <w:r>
+        <w:rPr>
+          <w:rFonts w:cs="Times New Roman"/>
+          <w:szCs w:val="24"/>
+        </w:rPr>
+        <w:t xml:space="preserve"> between sale price and number of full bathrooms is plotted below.</w:t>
       </w:r>
     </w:p>
     <w:p>
@@ -912,12 +866,11 @@
           <w:noProof/>
           <w:lang w:val="fr-FR" w:eastAsia="fr-FR"/>
         </w:rPr>
-        <w:lastRenderedPageBreak/>
         <w:drawing>
-          <wp:inline distT="0" distB="0" distL="0" distR="0" wp14:anchorId="598BAE69" wp14:editId="5EAEDC51">
-            <wp:extent cx="4057650" cy="2667000"/>
+          <wp:inline distT="0" distB="0" distL="0" distR="0" wp14:anchorId="2E0F883A" wp14:editId="24E9D89D">
+            <wp:extent cx="4248150" cy="2628900"/>
             <wp:effectExtent l="0" t="0" r="0" b="0"/>
-            <wp:docPr id="8" name="Picture 8"/>
+            <wp:docPr id="7" name="Picture 7"/>
             <wp:cNvGraphicFramePr>
               <a:graphicFrameLocks xmlns:a="http://schemas.openxmlformats.org/drawingml/2006/main" noChangeAspect="1"/>
             </wp:cNvGraphicFramePr>
@@ -937,7 +890,7 @@
                   <pic:spPr>
                     <a:xfrm>
                       <a:off x="0" y="0"/>
-                      <a:ext cx="4057650" cy="2667000"/>
+                      <a:ext cx="4248150" cy="2628900"/>
                     </a:xfrm>
                     <a:prstGeom prst="rect">
                       <a:avLst/>
@@ -952,28 +905,52 @@
     </w:p>
     <w:p>
       <w:pPr>
-        <w:pStyle w:val="Heading1"/>
-        <w:rPr>
-          <w:color w:val="auto"/>
+        <w:rPr>
+          <w:rFonts w:cs="Times New Roman"/>
+          <w:szCs w:val="24"/>
         </w:rPr>
       </w:pPr>
       <w:r>
         <w:rPr>
-          <w:color w:val="auto"/>
-        </w:rPr>
-        <w:t xml:space="preserve">Date Exploration:  </w:t>
-      </w:r>
-      <w:r>
-        <w:rPr>
-          <w:color w:val="auto"/>
-        </w:rPr>
-        <w:t>Neighborhood-Level Features</w:t>
-      </w:r>
-      <w:r>
-        <w:rPr>
-          <w:color w:val="auto"/>
-        </w:rPr>
-        <w:t xml:space="preserve"> and Sale Price</w:t>
+          <w:rFonts w:cs="Times New Roman"/>
+          <w:szCs w:val="24"/>
+        </w:rPr>
+        <w:t>Interestingly, t</w:t>
+      </w:r>
+      <w:r>
+        <w:rPr>
+          <w:rFonts w:cs="Times New Roman"/>
+          <w:szCs w:val="24"/>
+        </w:rPr>
+        <w:t xml:space="preserve">he </w:t>
+      </w:r>
+      <w:r>
+        <w:rPr>
+          <w:rFonts w:cs="Times New Roman"/>
+          <w:szCs w:val="24"/>
+        </w:rPr>
+        <w:t xml:space="preserve">relationship between sale price and number of bedrooms does not follow the same monotonically increasing pattern. </w:t>
+      </w:r>
+      <w:r>
+        <w:rPr>
+          <w:rFonts w:cs="Times New Roman"/>
+          <w:szCs w:val="24"/>
+        </w:rPr>
+        <w:t>A</w:t>
+      </w:r>
+      <w:r>
+        <w:rPr>
+          <w:rFonts w:cs="Times New Roman"/>
+          <w:szCs w:val="24"/>
+        </w:rPr>
+        <w:t>s the number of bedrooms increases from 0 to 4, the sale price increases, but the sales price steeply drops off after the number of bedrooms increases to 5 and above.</w:t>
+      </w:r>
+      <w:r>
+        <w:rPr>
+          <w:rFonts w:cs="Times New Roman"/>
+          <w:szCs w:val="24"/>
+        </w:rPr>
+        <w:t xml:space="preserve"> The relationship between sale price and number of bedrooms is plotted below.</w:t>
       </w:r>
     </w:p>
     <w:p>
@@ -983,78 +960,17 @@
           <w:szCs w:val="24"/>
         </w:rPr>
       </w:pPr>
-      <w:r>
-        <w:t xml:space="preserve">In this section, we consider the relationship between sale price and our neighborhood-level features (i.e. </w:t>
-      </w:r>
-      <w:r>
-        <w:rPr>
-          <w:rFonts w:cs="Times New Roman"/>
-          <w:szCs w:val="24"/>
-        </w:rPr>
-        <w:t>school quality, crime, walk score, bike score, median income, unemployment rate).</w:t>
-      </w:r>
-    </w:p>
-    <w:p>
-      <w:pPr>
-        <w:rPr>
-          <w:rFonts w:cs="Times New Roman"/>
-          <w:szCs w:val="24"/>
-        </w:rPr>
-      </w:pPr>
-      <w:r>
-        <w:rPr>
-          <w:rFonts w:cs="Times New Roman"/>
-          <w:szCs w:val="24"/>
-        </w:rPr>
-        <w:t xml:space="preserve">First, let’s </w:t>
-      </w:r>
-      <w:r>
-        <w:rPr>
-          <w:rFonts w:cs="Times New Roman"/>
-          <w:szCs w:val="24"/>
-        </w:rPr>
-        <w:t>consider median income</w:t>
-      </w:r>
-      <w:r>
-        <w:rPr>
-          <w:rFonts w:cs="Times New Roman"/>
-          <w:szCs w:val="24"/>
-        </w:rPr>
-        <w:t xml:space="preserve"> at the neighborhood level</w:t>
-      </w:r>
-      <w:r>
-        <w:rPr>
-          <w:rFonts w:cs="Times New Roman"/>
-          <w:szCs w:val="24"/>
-        </w:rPr>
-        <w:t xml:space="preserve">. As we can see form the plot below, sale price appears to have </w:t>
-      </w:r>
-      <w:r>
-        <w:rPr>
-          <w:rFonts w:cs="Times New Roman"/>
-          <w:szCs w:val="24"/>
-        </w:rPr>
-        <w:t>a weakly positive relationship</w:t>
-      </w:r>
-      <w:r>
-        <w:rPr>
-          <w:rFonts w:cs="Times New Roman"/>
-          <w:szCs w:val="24"/>
-        </w:rPr>
-        <w:t xml:space="preserve"> with median income, with a few neighborhoods that have relatively high median income but relatively low home prices.</w:t>
-      </w:r>
-    </w:p>
-    <w:p>
       <w:r>
         <w:rPr>
           <w:noProof/>
           <w:lang w:val="fr-FR" w:eastAsia="fr-FR"/>
         </w:rPr>
+        <w:lastRenderedPageBreak/>
         <w:drawing>
-          <wp:inline distT="0" distB="0" distL="0" distR="0" wp14:anchorId="353A80BC" wp14:editId="0815A361">
-            <wp:extent cx="4019550" cy="2676525"/>
-            <wp:effectExtent l="0" t="0" r="0" b="9525"/>
-            <wp:docPr id="9" name="Picture 9"/>
+          <wp:inline distT="0" distB="0" distL="0" distR="0" wp14:anchorId="598BAE69" wp14:editId="5EAEDC51">
+            <wp:extent cx="4057650" cy="2667000"/>
+            <wp:effectExtent l="0" t="0" r="0" b="0"/>
+            <wp:docPr id="8" name="Picture 8"/>
             <wp:cNvGraphicFramePr>
               <a:graphicFrameLocks xmlns:a="http://schemas.openxmlformats.org/drawingml/2006/main" noChangeAspect="1"/>
             </wp:cNvGraphicFramePr>
@@ -1074,7 +990,7 @@
                   <pic:spPr>
                     <a:xfrm>
                       <a:off x="0" y="0"/>
-                      <a:ext cx="4019550" cy="2676525"/>
+                      <a:ext cx="4057650" cy="2667000"/>
                     </a:xfrm>
                     <a:prstGeom prst="rect">
                       <a:avLst/>
@@ -1088,15 +1004,97 @@
       </w:r>
     </w:p>
     <w:p>
-      <w:r>
-        <w:t xml:space="preserve">Next, let’s look at the relationship between sale price and the neighborhood-level unemployment rate. From the plot below, we can see that </w:t>
-      </w:r>
-      <w:r>
-        <w:t xml:space="preserve">sale price exhibits a weak negative correlation with the unemployment rate. This makes sense as one would expect neighborhoods with more </w:t>
-      </w:r>
-      <w:r>
-        <w:lastRenderedPageBreak/>
-        <w:t>unemployed individuals to also have lower home prices. A few neighborhoods constitute notable exceptions, exhibiting a low unemployment rate and low housing prices.</w:t>
+      <w:pPr>
+        <w:pStyle w:val="Heading1"/>
+        <w:rPr>
+          <w:color w:val="auto"/>
+        </w:rPr>
+      </w:pPr>
+      <w:r>
+        <w:rPr>
+          <w:color w:val="auto"/>
+        </w:rPr>
+        <w:t xml:space="preserve">Date Exploration:  </w:t>
+      </w:r>
+      <w:r>
+        <w:rPr>
+          <w:color w:val="auto"/>
+        </w:rPr>
+        <w:t>Neighborhood-Level Features</w:t>
+      </w:r>
+      <w:r>
+        <w:rPr>
+          <w:color w:val="auto"/>
+        </w:rPr>
+        <w:t xml:space="preserve"> and Sale Price</w:t>
+      </w:r>
+    </w:p>
+    <w:p>
+      <w:pPr>
+        <w:rPr>
+          <w:rFonts w:cs="Times New Roman"/>
+          <w:szCs w:val="24"/>
+        </w:rPr>
+      </w:pPr>
+      <w:r>
+        <w:t xml:space="preserve">In this section, we consider the relationship between sale price and our neighborhood-level features (i.e. </w:t>
+      </w:r>
+      <w:r>
+        <w:rPr>
+          <w:rFonts w:cs="Times New Roman"/>
+          <w:szCs w:val="24"/>
+        </w:rPr>
+        <w:t>school quality, crime, walk score, bike score, median income, unemployment rate).</w:t>
+      </w:r>
+    </w:p>
+    <w:p>
+      <w:pPr>
+        <w:rPr>
+          <w:rFonts w:cs="Times New Roman"/>
+          <w:szCs w:val="24"/>
+        </w:rPr>
+      </w:pPr>
+      <w:r>
+        <w:rPr>
+          <w:rFonts w:cs="Times New Roman"/>
+          <w:szCs w:val="24"/>
+        </w:rPr>
+        <w:t xml:space="preserve">First, let’s </w:t>
+      </w:r>
+      <w:r>
+        <w:rPr>
+          <w:rFonts w:cs="Times New Roman"/>
+          <w:szCs w:val="24"/>
+        </w:rPr>
+        <w:t>consider median income</w:t>
+      </w:r>
+      <w:r>
+        <w:rPr>
+          <w:rFonts w:cs="Times New Roman"/>
+          <w:szCs w:val="24"/>
+        </w:rPr>
+        <w:t xml:space="preserve"> at the neighborhood level</w:t>
+      </w:r>
+      <w:r>
+        <w:rPr>
+          <w:rFonts w:cs="Times New Roman"/>
+          <w:szCs w:val="24"/>
+        </w:rPr>
+        <w:t xml:space="preserve">. As we can see form the plot below, sale price appears to have </w:t>
+      </w:r>
+      <w:r>
+        <w:rPr>
+          <w:rFonts w:cs="Times New Roman"/>
+          <w:szCs w:val="24"/>
+        </w:rPr>
+        <w:t>a weakly positive relationship</w:t>
+      </w:r>
+      <w:r>
+        <w:rPr>
+          <w:rFonts w:cs="Times New Roman"/>
+          <w:szCs w:val="24"/>
+        </w:rPr>
+        <w:t xml:space="preserve"> with median income, with a few neighborhoods that have relatively high median income but relatively low home prices.</w:t>
       </w:r>
     </w:p>
     <w:p>
@@ -1106,10 +1104,10 @@
           <w:lang w:val="fr-FR" w:eastAsia="fr-FR"/>
         </w:rPr>
         <w:drawing>
-          <wp:inline distT="0" distB="0" distL="0" distR="0" wp14:anchorId="2620C55D" wp14:editId="04443E77">
-            <wp:extent cx="4143375" cy="2733675"/>
-            <wp:effectExtent l="0" t="0" r="9525" b="9525"/>
-            <wp:docPr id="10" name="Picture 10"/>
+          <wp:inline distT="0" distB="0" distL="0" distR="0" wp14:anchorId="353A80BC" wp14:editId="0815A361">
+            <wp:extent cx="4019550" cy="2676525"/>
+            <wp:effectExtent l="0" t="0" r="0" b="9525"/>
+            <wp:docPr id="9" name="Picture 9"/>
             <wp:cNvGraphicFramePr>
               <a:graphicFrameLocks xmlns:a="http://schemas.openxmlformats.org/drawingml/2006/main" noChangeAspect="1"/>
             </wp:cNvGraphicFramePr>
@@ -1129,7 +1127,7 @@
                   <pic:spPr>
                     <a:xfrm>
                       <a:off x="0" y="0"/>
-                      <a:ext cx="4143375" cy="2733675"/>
+                      <a:ext cx="4019550" cy="2676525"/>
                     </a:xfrm>
                     <a:prstGeom prst="rect">
                       <a:avLst/>
@@ -1144,32 +1142,14 @@
     </w:p>
     <w:p>
       <w:r>
-        <w:t>[INSERT PLOT AND DESCRIPTION FOR CRIME DATA]</w:t>
-      </w:r>
-      <w:bookmarkStart w:id="0" w:name="_GoBack"/>
-      <w:bookmarkEnd w:id="0"/>
-    </w:p>
-    <w:p>
-      <w:r>
-        <w:t>Next, let’s look at the neighborhood-level walk score</w:t>
-      </w:r>
-      <w:r>
-        <w:t>, which is measured on a scale of 0 to 100</w:t>
-      </w:r>
-      <w:r>
-        <w:t xml:space="preserve">. </w:t>
-      </w:r>
-      <w:r>
-        <w:t xml:space="preserve">Based on the plot below, the relationship between walk score and sale price is a bit ambiguous. </w:t>
-      </w:r>
-      <w:r>
-        <w:t>At lower walk scores below 20,</w:t>
-      </w:r>
-      <w:r>
-        <w:t xml:space="preserve"> sale price </w:t>
-      </w:r>
-      <w:r>
-        <w:t>remains low. As the walk scores increase from 20 to 30, sale price also increases substantially, but at higher walk scores above 30, there is not noticeable pattern in the relationship between sale price and walk score.</w:t>
+        <w:t xml:space="preserve">Next, let’s look at the relationship between sale price and the neighborhood-level unemployment rate. From the plot below, we can see that </w:t>
+      </w:r>
+      <w:r>
+        <w:t xml:space="preserve">sale price exhibits a weak negative correlation with the unemployment rate. This makes sense as one would expect neighborhoods with more </w:t>
+      </w:r>
+      <w:r>
+        <w:lastRenderedPageBreak/>
+        <w:t>unemployed individuals to also have lower home prices. A few neighborhoods constitute notable exceptions, exhibiting a low unemployment rate and low housing prices.</w:t>
       </w:r>
     </w:p>
     <w:p>
@@ -1179,10 +1159,10 @@
           <w:lang w:val="fr-FR" w:eastAsia="fr-FR"/>
         </w:rPr>
         <w:drawing>
-          <wp:inline distT="0" distB="0" distL="0" distR="0" wp14:anchorId="1682ADFD" wp14:editId="38D7A8DF">
-            <wp:extent cx="4057650" cy="2619375"/>
-            <wp:effectExtent l="0" t="0" r="0" b="9525"/>
-            <wp:docPr id="11" name="Picture 11"/>
+          <wp:inline distT="0" distB="0" distL="0" distR="0" wp14:anchorId="2620C55D" wp14:editId="04443E77">
+            <wp:extent cx="4143375" cy="2733675"/>
+            <wp:effectExtent l="0" t="0" r="9525" b="9525"/>
+            <wp:docPr id="10" name="Picture 10"/>
             <wp:cNvGraphicFramePr>
               <a:graphicFrameLocks xmlns:a="http://schemas.openxmlformats.org/drawingml/2006/main" noChangeAspect="1"/>
             </wp:cNvGraphicFramePr>
@@ -1202,7 +1182,7 @@
                   <pic:spPr>
                     <a:xfrm>
                       <a:off x="0" y="0"/>
-                      <a:ext cx="4057650" cy="2619375"/>
+                      <a:ext cx="4143375" cy="2733675"/>
                     </a:xfrm>
                     <a:prstGeom prst="rect">
                       <a:avLst/>
@@ -1217,8 +1197,7 @@
     </w:p>
     <w:p>
       <w:r>
-        <w:lastRenderedPageBreak/>
-        <w:t>Unlike the walk score, the neighborhood-level bike score appears to exhibit a stronger correlation with sale price. Neighborhoods with higher bike scores (above 65) tend to also have higher home sale prices.</w:t>
+        <w:t>The crime rating is measured on a scale of 1 to 5. We can see from the plot below that sale price appears to be weakly decreasing in crime level.</w:t>
       </w:r>
     </w:p>
     <w:p>
@@ -1228,10 +1207,10 @@
           <w:lang w:val="fr-FR" w:eastAsia="fr-FR"/>
         </w:rPr>
         <w:drawing>
-          <wp:inline distT="0" distB="0" distL="0" distR="0" wp14:anchorId="016CBA00" wp14:editId="7AC78D72">
-            <wp:extent cx="3990975" cy="2686050"/>
-            <wp:effectExtent l="0" t="0" r="9525" b="0"/>
-            <wp:docPr id="12" name="Picture 12"/>
+          <wp:inline distT="0" distB="0" distL="0" distR="0" wp14:anchorId="77E627BC" wp14:editId="399323E9">
+            <wp:extent cx="4010025" cy="2638425"/>
+            <wp:effectExtent l="0" t="0" r="9525" b="9525"/>
+            <wp:docPr id="3" name="Picture 3"/>
             <wp:cNvGraphicFramePr>
               <a:graphicFrameLocks xmlns:a="http://schemas.openxmlformats.org/drawingml/2006/main" noChangeAspect="1"/>
             </wp:cNvGraphicFramePr>
@@ -1251,6 +1230,123 @@
                   <pic:spPr>
                     <a:xfrm>
                       <a:off x="0" y="0"/>
+                      <a:ext cx="4010025" cy="2638425"/>
+                    </a:xfrm>
+                    <a:prstGeom prst="rect">
+                      <a:avLst/>
+                    </a:prstGeom>
+                  </pic:spPr>
+                </pic:pic>
+              </a:graphicData>
+            </a:graphic>
+          </wp:inline>
+        </w:drawing>
+      </w:r>
+      <w:bookmarkStart w:id="0" w:name="_GoBack"/>
+      <w:bookmarkEnd w:id="0"/>
+    </w:p>
+    <w:p>
+      <w:r>
+        <w:t>Next, let’s look at the neighborhood-level walk score</w:t>
+      </w:r>
+      <w:r>
+        <w:t>, which is measured on a scale of 0 to 100</w:t>
+      </w:r>
+      <w:r>
+        <w:t xml:space="preserve">. </w:t>
+      </w:r>
+      <w:r>
+        <w:t xml:space="preserve">Based on the plot below, the relationship between walk score and sale price is a bit ambiguous. </w:t>
+      </w:r>
+      <w:r>
+        <w:t>At lower walk scores below 20,</w:t>
+      </w:r>
+      <w:r>
+        <w:t xml:space="preserve"> sale price </w:t>
+      </w:r>
+      <w:r>
+        <w:t>remains low. As the walk scores increase from 20 to 30, sale price also increases substantially, but at higher walk scores above 30, there is not noticeable pattern in the relationship between sale price and walk score.</w:t>
+      </w:r>
+    </w:p>
+    <w:p>
+      <w:r>
+        <w:rPr>
+          <w:noProof/>
+          <w:lang w:val="fr-FR" w:eastAsia="fr-FR"/>
+        </w:rPr>
+        <w:lastRenderedPageBreak/>
+        <w:drawing>
+          <wp:inline distT="0" distB="0" distL="0" distR="0" wp14:anchorId="1682ADFD" wp14:editId="38D7A8DF">
+            <wp:extent cx="4057650" cy="2619375"/>
+            <wp:effectExtent l="0" t="0" r="0" b="9525"/>
+            <wp:docPr id="11" name="Picture 11"/>
+            <wp:cNvGraphicFramePr>
+              <a:graphicFrameLocks xmlns:a="http://schemas.openxmlformats.org/drawingml/2006/main" noChangeAspect="1"/>
+            </wp:cNvGraphicFramePr>
+            <a:graphic xmlns:a="http://schemas.openxmlformats.org/drawingml/2006/main">
+              <a:graphicData uri="http://schemas.openxmlformats.org/drawingml/2006/picture">
+                <pic:pic xmlns:pic="http://schemas.openxmlformats.org/drawingml/2006/picture">
+                  <pic:nvPicPr>
+                    <pic:cNvPr id="0" name=""/>
+                    <pic:cNvPicPr/>
+                  </pic:nvPicPr>
+                  <pic:blipFill>
+                    <a:blip r:embed="rId18"/>
+                    <a:stretch>
+                      <a:fillRect/>
+                    </a:stretch>
+                  </pic:blipFill>
+                  <pic:spPr>
+                    <a:xfrm>
+                      <a:off x="0" y="0"/>
+                      <a:ext cx="4057650" cy="2619375"/>
+                    </a:xfrm>
+                    <a:prstGeom prst="rect">
+                      <a:avLst/>
+                    </a:prstGeom>
+                  </pic:spPr>
+                </pic:pic>
+              </a:graphicData>
+            </a:graphic>
+          </wp:inline>
+        </w:drawing>
+      </w:r>
+    </w:p>
+    <w:p>
+      <w:r>
+        <w:t>Unlike the walk score, the neighborhood-level bike score appears to exhibit a stronger correlation with sale price. Neighborhoods with higher bike scores (above 65) tend to also have higher home sale prices.</w:t>
+      </w:r>
+    </w:p>
+    <w:p>
+      <w:r>
+        <w:rPr>
+          <w:noProof/>
+          <w:lang w:val="fr-FR" w:eastAsia="fr-FR"/>
+        </w:rPr>
+        <w:drawing>
+          <wp:inline distT="0" distB="0" distL="0" distR="0" wp14:anchorId="016CBA00" wp14:editId="7AC78D72">
+            <wp:extent cx="3990975" cy="2686050"/>
+            <wp:effectExtent l="0" t="0" r="9525" b="0"/>
+            <wp:docPr id="12" name="Picture 12"/>
+            <wp:cNvGraphicFramePr>
+              <a:graphicFrameLocks xmlns:a="http://schemas.openxmlformats.org/drawingml/2006/main" noChangeAspect="1"/>
+            </wp:cNvGraphicFramePr>
+            <a:graphic xmlns:a="http://schemas.openxmlformats.org/drawingml/2006/main">
+              <a:graphicData uri="http://schemas.openxmlformats.org/drawingml/2006/picture">
+                <pic:pic xmlns:pic="http://schemas.openxmlformats.org/drawingml/2006/picture">
+                  <pic:nvPicPr>
+                    <pic:cNvPr id="0" name=""/>
+                    <pic:cNvPicPr/>
+                  </pic:nvPicPr>
+                  <pic:blipFill>
+                    <a:blip r:embed="rId19"/>
+                    <a:stretch>
+                      <a:fillRect/>
+                    </a:stretch>
+                  </pic:blipFill>
+                  <pic:spPr>
+                    <a:xfrm>
+                      <a:off x="0" y="0"/>
                       <a:ext cx="3990975" cy="2686050"/>
                     </a:xfrm>
                     <a:prstGeom prst="rect">
@@ -1287,6 +1383,7 @@
           <w:noProof/>
           <w:lang w:val="fr-FR" w:eastAsia="fr-FR"/>
         </w:rPr>
+        <w:lastRenderedPageBreak/>
         <w:drawing>
           <wp:inline distT="0" distB="0" distL="0" distR="0" wp14:anchorId="56E140A4" wp14:editId="4A4664CD">
             <wp:extent cx="4248150" cy="2714625"/>
@@ -1303,7 +1400,7 @@
                     <pic:cNvPicPr/>
                   </pic:nvPicPr>
                   <pic:blipFill>
-                    <a:blip r:embed="rId18"/>
+                    <a:blip r:embed="rId20"/>
                     <a:stretch>
                       <a:fillRect/>
                     </a:stretch>

</xml_diff>